<commit_message>
Advance DSA Arrays - 2
</commit_message>
<xml_diff>
--- a/Advance DSA Notes.docx
+++ b/Advance DSA Notes.docx
@@ -1,6 +1,6 @@
 
 <file path=word/document.xml><?xml version="1.0" encoding="utf-8"?>
-<w:document xmlns:wpc="http://schemas.microsoft.com/office/word/2010/wordprocessingCanvas" xmlns:cx="http://schemas.microsoft.com/office/drawing/2014/chartex" xmlns:cx1="http://schemas.microsoft.com/office/drawing/2015/9/8/chartex" xmlns:cx2="http://schemas.microsoft.com/office/drawing/2015/10/21/chartex" xmlns:cx3="http://schemas.microsoft.com/office/drawing/2016/5/9/chartex" xmlns:cx4="http://schemas.microsoft.com/office/drawing/2016/5/10/chartex" xmlns:cx5="http://schemas.microsoft.com/office/drawing/2016/5/11/chartex" xmlns:cx6="http://schemas.microsoft.com/office/drawing/2016/5/12/chartex" xmlns:cx7="http://schemas.microsoft.com/office/drawing/2016/5/13/chartex" xmlns:cx8="http://schemas.microsoft.com/office/drawing/2016/5/14/chartex" xmlns:mc="http://schemas.openxmlformats.org/markup-compatibility/2006" xmlns:aink="http://schemas.microsoft.com/office/drawing/2016/ink" xmlns:am3d="http://schemas.microsoft.com/office/drawing/2017/model3d" xmlns:o="urn:schemas-microsoft-com:office:office" xmlns:r="http://schemas.openxmlformats.org/officeDocument/2006/relationships" xmlns:m="http://schemas.openxmlformats.org/officeDocument/2006/math" xmlns:v="urn:schemas-microsoft-com:vml" xmlns:wp14="http://schemas.microsoft.com/office/word/2010/wordprocessingDrawing" xmlns:wp="http://schemas.openxmlformats.org/drawingml/2006/wordprocessingDrawing" xmlns:w10="urn:schemas-microsoft-com:office:word" xmlns:w="http://schemas.openxmlformats.org/wordprocessingml/2006/main" xmlns:w14="http://schemas.microsoft.com/office/word/2010/wordml" xmlns:w15="http://schemas.microsoft.com/office/word/2012/wordml" xmlns:w16cex="http://schemas.microsoft.com/office/word/2018/wordml/cex" xmlns:w16cid="http://schemas.microsoft.com/office/word/2016/wordml/cid" xmlns:w16="http://schemas.microsoft.com/office/word/2018/wordml" xmlns:w16se="http://schemas.microsoft.com/office/word/2015/wordml/symex" xmlns:wpg="http://schemas.microsoft.com/office/word/2010/wordprocessingGroup" xmlns:wpi="http://schemas.microsoft.com/office/word/2010/wordprocessingInk" xmlns:wne="http://schemas.microsoft.com/office/word/2006/wordml" xmlns:wps="http://schemas.microsoft.com/office/word/2010/wordprocessingShape" mc:Ignorable="w14 w15 w16se w16cid w16 w16cex wp14">
+<w:document xmlns:wpc="http://schemas.microsoft.com/office/word/2010/wordprocessingCanvas" xmlns:cx="http://schemas.microsoft.com/office/drawing/2014/chartex" xmlns:cx1="http://schemas.microsoft.com/office/drawing/2015/9/8/chartex" xmlns:cx2="http://schemas.microsoft.com/office/drawing/2015/10/21/chartex" xmlns:cx3="http://schemas.microsoft.com/office/drawing/2016/5/9/chartex" xmlns:cx4="http://schemas.microsoft.com/office/drawing/2016/5/10/chartex" xmlns:cx5="http://schemas.microsoft.com/office/drawing/2016/5/11/chartex" xmlns:cx6="http://schemas.microsoft.com/office/drawing/2016/5/12/chartex" xmlns:cx7="http://schemas.microsoft.com/office/drawing/2016/5/13/chartex" xmlns:cx8="http://schemas.microsoft.com/office/drawing/2016/5/14/chartex" xmlns:mc="http://schemas.openxmlformats.org/markup-compatibility/2006" xmlns:aink="http://schemas.microsoft.com/office/drawing/2016/ink" xmlns:am3d="http://schemas.microsoft.com/office/drawing/2017/model3d" xmlns:o="urn:schemas-microsoft-com:office:office" xmlns:r="http://schemas.openxmlformats.org/officeDocument/2006/relationships" xmlns:m="http://schemas.openxmlformats.org/officeDocument/2006/math" xmlns:v="urn:schemas-microsoft-com:vml" xmlns:wp14="http://schemas.microsoft.com/office/word/2010/wordprocessingDrawing" xmlns:wp="http://schemas.openxmlformats.org/drawingml/2006/wordprocessingDrawing" xmlns:w10="urn:schemas-microsoft-com:office:word" xmlns:w="http://schemas.openxmlformats.org/wordprocessingml/2006/main" xmlns:w14="http://schemas.microsoft.com/office/word/2010/wordml" xmlns:w15="http://schemas.microsoft.com/office/word/2012/wordml" xmlns:w16cex="http://schemas.microsoft.com/office/word/2018/wordml/cex" xmlns:w16cid="http://schemas.microsoft.com/office/word/2016/wordml/cid" xmlns:w16="http://schemas.microsoft.com/office/word/2018/wordml" xmlns:w16sdtdh="http://schemas.microsoft.com/office/word/2020/wordml/sdtdatahash" xmlns:w16se="http://schemas.microsoft.com/office/word/2015/wordml/symex" xmlns:wpg="http://schemas.microsoft.com/office/word/2010/wordprocessingGroup" xmlns:wpi="http://schemas.microsoft.com/office/word/2010/wordprocessingInk" xmlns:wne="http://schemas.microsoft.com/office/word/2006/wordml" xmlns:wps="http://schemas.microsoft.com/office/word/2010/wordprocessingShape" mc:Ignorable="w14 w15 w16se w16cid w16 w16cex w16sdtdh wp14">
   <w:body>
     <w:p>
       <w:pPr>
@@ -16,7 +16,13 @@
         <w:pStyle w:val="Heading2"/>
       </w:pPr>
       <w:r>
-        <w:t>Arrays – 1 (7</w:t>
+        <w:t>Arrays – 1</w:t>
+      </w:r>
+      <w:r>
+        <w:t>,2</w:t>
+      </w:r>
+      <w:r>
+        <w:t xml:space="preserve"> (7</w:t>
       </w:r>
       <w:r>
         <w:rPr>
@@ -25,7 +31,25 @@
         <w:t>th</w:t>
       </w:r>
       <w:r>
-        <w:t xml:space="preserve"> Jan 2022)</w:t>
+        <w:rPr>
+          <w:vertAlign w:val="superscript"/>
+        </w:rPr>
+        <w:t xml:space="preserve"> </w:t>
+      </w:r>
+      <w:r>
+        <w:t>and 10</w:t>
+      </w:r>
+      <w:r>
+        <w:rPr>
+          <w:vertAlign w:val="superscript"/>
+        </w:rPr>
+        <w:t>th</w:t>
+      </w:r>
+      <w:r>
+        <w:t xml:space="preserve"> J</w:t>
+      </w:r>
+      <w:r>
+        <w:t>an 2022)</w:t>
       </w:r>
     </w:p>
     <w:p/>
@@ -41,12 +65,21 @@
           <w:bCs/>
         </w:rPr>
       </w:pPr>
+      <w:proofErr w:type="spellStart"/>
       <w:r>
         <w:rPr>
           <w:b/>
           <w:bCs/>
         </w:rPr>
-        <w:t>Kadane’s Algorithm</w:t>
+        <w:t>Kadane’s</w:t>
+      </w:r>
+      <w:proofErr w:type="spellEnd"/>
+      <w:r>
+        <w:rPr>
+          <w:b/>
+          <w:bCs/>
+        </w:rPr>
+        <w:t xml:space="preserve"> Algorithm</w:t>
       </w:r>
     </w:p>
     <w:p>
@@ -118,7 +151,23 @@
           <w:i/>
           <w:iCs/>
         </w:rPr>
-        <w:t>[Amazon, Directi, Google, LinkedIn]</w:t>
+        <w:t xml:space="preserve">[Amazon, </w:t>
+      </w:r>
+      <w:proofErr w:type="spellStart"/>
+      <w:r>
+        <w:rPr>
+          <w:i/>
+          <w:iCs/>
+        </w:rPr>
+        <w:t>Directi</w:t>
+      </w:r>
+      <w:proofErr w:type="spellEnd"/>
+      <w:r>
+        <w:rPr>
+          <w:i/>
+          <w:iCs/>
+        </w:rPr>
+        <w:t>, Google, LinkedIn]</w:t>
       </w:r>
       <w:r>
         <w:rPr>
@@ -223,7 +272,15 @@
         <w:t>Reason we are able to use the original array to mark the presence of the numbers is because we are given the range and we are only concerned about the numbers from [1, N]</w:t>
       </w:r>
       <w:r>
-        <w:t xml:space="preserve"> and we also know the size of the array is also N. Hence, we can use the indices to mark the elements presence. If the elements are negative or the range varies than this approach can not be used. </w:t>
+        <w:t xml:space="preserve"> and we also know the size of the array is also N. Hence, we can use the indices to mark the elements presence. If the elements are negative or the range varies than this approach </w:t>
+      </w:r>
+      <w:proofErr w:type="spellStart"/>
+      <w:r>
+        <w:t>can not</w:t>
+      </w:r>
+      <w:proofErr w:type="spellEnd"/>
+      <w:r>
+        <w:t xml:space="preserve"> be used. </w:t>
       </w:r>
       <w:r>
         <w:t>We are able to achieve the O(N) TC and without even using any extra space like HashSet.</w:t>
@@ -366,556 +423,1095 @@
     <w:p>
       <w:pPr>
         <w:pStyle w:val="ListParagraph"/>
+        <w:ind w:left="1080"/>
+      </w:pPr>
+    </w:p>
+    <w:p>
+      <w:pPr>
+        <w:pStyle w:val="ListParagraph"/>
+        <w:numPr>
+          <w:ilvl w:val="0"/>
+          <w:numId w:val="4"/>
+        </w:numPr>
+      </w:pPr>
+      <w:r>
+        <w:t>Given an array A, and Q queries of ranges (L, R). Find the sum of sub-arrays from L to R.</w:t>
+      </w:r>
+    </w:p>
+    <w:p>
+      <w:pPr>
+        <w:pStyle w:val="ListParagraph"/>
+        <w:ind w:left="1080"/>
+      </w:pPr>
+      <w:r>
+        <w:t>Solution – Perform preprocessing on array A and prepare the prefix sum for the input array</w:t>
+      </w:r>
+      <w:r>
+        <w:t>.</w:t>
+      </w:r>
+    </w:p>
+    <w:p>
+      <w:pPr>
+        <w:pStyle w:val="ListParagraph"/>
+        <w:ind w:left="1080"/>
+      </w:pPr>
+      <w:r>
+        <w:t xml:space="preserve">Finally iterate over the Q queries </w:t>
+      </w:r>
+    </w:p>
+    <w:p>
+      <w:pPr>
+        <w:pStyle w:val="ListParagraph"/>
+        <w:ind w:left="1080"/>
+      </w:pPr>
+      <w:r>
+        <w:tab/>
+      </w:r>
+      <w:r>
+        <w:tab/>
+        <w:t>PS[R] – PS [L -1</w:t>
+      </w:r>
+      <w:proofErr w:type="gramStart"/>
+      <w:r>
+        <w:t>] ,</w:t>
+      </w:r>
+      <w:proofErr w:type="gramEnd"/>
+      <w:r>
+        <w:t xml:space="preserve"> if L &gt; 0</w:t>
+      </w:r>
+    </w:p>
+    <w:p>
+      <w:pPr>
+        <w:pStyle w:val="ListParagraph"/>
+        <w:ind w:left="1080"/>
+      </w:pPr>
+      <w:r>
+        <w:tab/>
+        <w:t>else</w:t>
+      </w:r>
+      <w:r>
+        <w:tab/>
+        <w:t>PS[R]</w:t>
+      </w:r>
+    </w:p>
+    <w:p>
+      <w:pPr>
+        <w:pStyle w:val="ListParagraph"/>
+        <w:ind w:left="1080"/>
+      </w:pPr>
+    </w:p>
+    <w:p>
+      <w:pPr>
+        <w:pStyle w:val="ListParagraph"/>
+        <w:ind w:left="1080"/>
+      </w:pPr>
+      <w:r>
+        <w:t>So, overall time complexity is reduced from O (Q * N) to O (Q + N) as each query can now be answered in O</w:t>
+      </w:r>
+      <w:r>
+        <w:t xml:space="preserve"> </w:t>
+      </w:r>
+      <w:r>
+        <w:t>(1) time and O(N) time is taken to build the prefix array.</w:t>
+      </w:r>
+    </w:p>
+    <w:p>
+      <w:pPr>
+        <w:pStyle w:val="ListParagraph"/>
+        <w:ind w:left="1080"/>
+      </w:pPr>
+      <w:r>
+        <w:t>Space complexity is O(N)</w:t>
+      </w:r>
+    </w:p>
+    <w:p>
+      <w:pPr>
+        <w:pStyle w:val="ListParagraph"/>
+      </w:pPr>
+    </w:p>
+    <w:p>
+      <w:pPr>
+        <w:pStyle w:val="ListParagraph"/>
+        <w:numPr>
+          <w:ilvl w:val="0"/>
+          <w:numId w:val="4"/>
+        </w:numPr>
+      </w:pPr>
+      <w:r>
+        <w:t xml:space="preserve">Given an array A, and Q queries of ranges (L, R). </w:t>
+      </w:r>
+      <w:r>
+        <w:t>You have to return true if the sub-array in the range L to R is non decreasing (increasing) order in nature</w:t>
+      </w:r>
+      <w:r>
+        <w:t>.</w:t>
+      </w:r>
+      <w:r>
+        <w:t xml:space="preserve"> [</w:t>
+      </w:r>
+      <w:r>
         <w:rPr>
           <w:b/>
           <w:bCs/>
-        </w:rPr>
-      </w:pPr>
-    </w:p>
-    <w:p>
-      <w:pPr>
-        <w:pStyle w:val="ListParagraph"/>
-      </w:pPr>
-      <w:r>
-        <w:t xml:space="preserve"> </w:t>
-      </w:r>
-    </w:p>
-    <w:p>
-      <w:pPr>
-        <w:pStyle w:val="ListParagraph"/>
-      </w:pPr>
-    </w:p>
-    <w:p>
-      <w:pPr>
-        <w:pStyle w:val="ListParagraph"/>
-      </w:pPr>
-    </w:p>
-    <w:p>
-      <w:pPr>
-        <w:pStyle w:val="ListParagraph"/>
-      </w:pPr>
-    </w:p>
-    <w:p>
-      <w:pPr>
-        <w:pStyle w:val="ListParagraph"/>
-      </w:pPr>
-    </w:p>
-    <w:p>
-      <w:pPr>
-        <w:pStyle w:val="ListParagraph"/>
-      </w:pPr>
-    </w:p>
-    <w:p>
-      <w:pPr>
-        <w:pStyle w:val="ListParagraph"/>
-      </w:pPr>
-    </w:p>
-    <w:p>
-      <w:pPr>
-        <w:pStyle w:val="ListParagraph"/>
-      </w:pPr>
-    </w:p>
-    <w:p>
-      <w:pPr>
-        <w:pStyle w:val="ListParagraph"/>
-      </w:pPr>
-    </w:p>
-    <w:p>
-      <w:pPr>
-        <w:pStyle w:val="ListParagraph"/>
-      </w:pPr>
-    </w:p>
-    <w:p>
-      <w:pPr>
-        <w:pStyle w:val="ListParagraph"/>
-      </w:pPr>
-    </w:p>
-    <w:p>
-      <w:pPr>
-        <w:pStyle w:val="ListParagraph"/>
-      </w:pPr>
-    </w:p>
-    <w:p>
-      <w:pPr>
-        <w:pStyle w:val="ListParagraph"/>
-      </w:pPr>
-    </w:p>
-    <w:p>
-      <w:pPr>
-        <w:pStyle w:val="ListParagraph"/>
-      </w:pPr>
-    </w:p>
-    <w:p>
-      <w:pPr>
-        <w:pStyle w:val="ListParagraph"/>
-      </w:pPr>
-    </w:p>
-    <w:p>
-      <w:pPr>
-        <w:pStyle w:val="ListParagraph"/>
-      </w:pPr>
-    </w:p>
-    <w:p>
-      <w:pPr>
-        <w:pStyle w:val="ListParagraph"/>
-      </w:pPr>
-    </w:p>
-    <w:p>
-      <w:pPr>
-        <w:pStyle w:val="ListParagraph"/>
-      </w:pPr>
-    </w:p>
-    <w:p>
-      <w:pPr>
-        <w:pStyle w:val="ListParagraph"/>
-      </w:pPr>
-    </w:p>
-    <w:p>
-      <w:pPr>
-        <w:pStyle w:val="ListParagraph"/>
-      </w:pPr>
-    </w:p>
-    <w:p>
-      <w:pPr>
-        <w:pStyle w:val="ListParagraph"/>
-      </w:pPr>
-    </w:p>
-    <w:p>
-      <w:pPr>
-        <w:pStyle w:val="ListParagraph"/>
-      </w:pPr>
-    </w:p>
-    <w:p>
-      <w:pPr>
-        <w:pStyle w:val="ListParagraph"/>
-      </w:pPr>
-    </w:p>
-    <w:p>
-      <w:pPr>
-        <w:pStyle w:val="ListParagraph"/>
-      </w:pPr>
-    </w:p>
-    <w:p>
-      <w:pPr>
-        <w:pStyle w:val="ListParagraph"/>
-      </w:pPr>
-    </w:p>
-    <w:p>
-      <w:pPr>
-        <w:pStyle w:val="ListParagraph"/>
-      </w:pPr>
-    </w:p>
-    <w:p>
-      <w:pPr>
-        <w:pStyle w:val="ListParagraph"/>
-      </w:pPr>
-    </w:p>
-    <w:p>
-      <w:pPr>
-        <w:pStyle w:val="ListParagraph"/>
-      </w:pPr>
-    </w:p>
-    <w:p>
-      <w:pPr>
-        <w:pStyle w:val="ListParagraph"/>
-      </w:pPr>
-    </w:p>
-    <w:p>
-      <w:pPr>
-        <w:pStyle w:val="ListParagraph"/>
-      </w:pPr>
-    </w:p>
-    <w:p>
-      <w:pPr>
-        <w:pStyle w:val="ListParagraph"/>
-      </w:pPr>
-    </w:p>
-    <w:p>
-      <w:pPr>
-        <w:pStyle w:val="ListParagraph"/>
-      </w:pPr>
-    </w:p>
-    <w:p>
-      <w:pPr>
-        <w:pStyle w:val="ListParagraph"/>
-      </w:pPr>
-    </w:p>
-    <w:p>
-      <w:pPr>
-        <w:pStyle w:val="ListParagraph"/>
-      </w:pPr>
-    </w:p>
-    <w:p>
-      <w:pPr>
-        <w:pStyle w:val="ListParagraph"/>
-      </w:pPr>
-    </w:p>
-    <w:p>
-      <w:pPr>
-        <w:pStyle w:val="ListParagraph"/>
-      </w:pPr>
-    </w:p>
-    <w:p>
-      <w:pPr>
-        <w:pStyle w:val="ListParagraph"/>
-      </w:pPr>
-    </w:p>
-    <w:p>
-      <w:pPr>
-        <w:pStyle w:val="ListParagraph"/>
-      </w:pPr>
-    </w:p>
-    <w:p>
-      <w:pPr>
-        <w:pStyle w:val="ListParagraph"/>
-      </w:pPr>
-    </w:p>
-    <w:p>
-      <w:pPr>
-        <w:pStyle w:val="ListParagraph"/>
-      </w:pPr>
-    </w:p>
-    <w:p>
-      <w:pPr>
-        <w:pStyle w:val="ListParagraph"/>
-      </w:pPr>
-    </w:p>
-    <w:p>
-      <w:pPr>
-        <w:pStyle w:val="ListParagraph"/>
-      </w:pPr>
-    </w:p>
-    <w:p>
-      <w:pPr>
-        <w:pStyle w:val="ListParagraph"/>
-      </w:pPr>
-    </w:p>
-    <w:p>
-      <w:pPr>
-        <w:pStyle w:val="ListParagraph"/>
-      </w:pPr>
-    </w:p>
-    <w:p>
-      <w:pPr>
-        <w:pStyle w:val="ListParagraph"/>
-      </w:pPr>
-    </w:p>
-    <w:p>
-      <w:pPr>
-        <w:pStyle w:val="ListParagraph"/>
-      </w:pPr>
-    </w:p>
-    <w:p>
-      <w:pPr>
-        <w:pStyle w:val="ListParagraph"/>
-      </w:pPr>
-    </w:p>
-    <w:p>
-      <w:pPr>
-        <w:pStyle w:val="ListParagraph"/>
-      </w:pPr>
-    </w:p>
-    <w:p>
-      <w:pPr>
-        <w:pStyle w:val="ListParagraph"/>
-      </w:pPr>
-    </w:p>
-    <w:p>
-      <w:pPr>
-        <w:pStyle w:val="ListParagraph"/>
-      </w:pPr>
-    </w:p>
-    <w:p>
-      <w:pPr>
-        <w:pStyle w:val="ListParagraph"/>
-      </w:pPr>
-    </w:p>
-    <w:p>
-      <w:pPr>
-        <w:pStyle w:val="ListParagraph"/>
-      </w:pPr>
-    </w:p>
-    <w:p>
-      <w:pPr>
-        <w:pStyle w:val="ListParagraph"/>
-      </w:pPr>
-    </w:p>
-    <w:p>
-      <w:pPr>
-        <w:pStyle w:val="ListParagraph"/>
-      </w:pPr>
-    </w:p>
-    <w:p>
-      <w:pPr>
-        <w:pStyle w:val="ListParagraph"/>
-      </w:pPr>
-    </w:p>
-    <w:p>
-      <w:pPr>
-        <w:pStyle w:val="ListParagraph"/>
-      </w:pPr>
-    </w:p>
-    <w:p>
-      <w:pPr>
-        <w:pStyle w:val="ListParagraph"/>
-      </w:pPr>
-    </w:p>
-    <w:p>
-      <w:pPr>
-        <w:pStyle w:val="ListParagraph"/>
-      </w:pPr>
-    </w:p>
-    <w:p>
-      <w:pPr>
-        <w:pStyle w:val="ListParagraph"/>
-      </w:pPr>
-    </w:p>
-    <w:p>
-      <w:pPr>
-        <w:pStyle w:val="ListParagraph"/>
-      </w:pPr>
-    </w:p>
-    <w:p>
-      <w:pPr>
-        <w:pStyle w:val="ListParagraph"/>
-      </w:pPr>
-    </w:p>
-    <w:p>
-      <w:pPr>
-        <w:pStyle w:val="ListParagraph"/>
-      </w:pPr>
-    </w:p>
-    <w:p>
-      <w:pPr>
-        <w:pStyle w:val="ListParagraph"/>
-      </w:pPr>
-    </w:p>
-    <w:p>
-      <w:pPr>
-        <w:pStyle w:val="ListParagraph"/>
-      </w:pPr>
-    </w:p>
-    <w:p>
-      <w:pPr>
-        <w:pStyle w:val="ListParagraph"/>
-      </w:pPr>
-    </w:p>
-    <w:p>
-      <w:pPr>
-        <w:pStyle w:val="ListParagraph"/>
-      </w:pPr>
-    </w:p>
-    <w:p>
-      <w:pPr>
-        <w:pStyle w:val="ListParagraph"/>
-      </w:pPr>
-    </w:p>
-    <w:p>
-      <w:pPr>
-        <w:pStyle w:val="ListParagraph"/>
-      </w:pPr>
-    </w:p>
-    <w:p>
-      <w:pPr>
-        <w:pStyle w:val="ListParagraph"/>
-      </w:pPr>
-    </w:p>
-    <w:p>
-      <w:pPr>
-        <w:pStyle w:val="ListParagraph"/>
-      </w:pPr>
-    </w:p>
-    <w:p>
-      <w:pPr>
-        <w:pStyle w:val="ListParagraph"/>
-      </w:pPr>
-    </w:p>
-    <w:p>
-      <w:pPr>
-        <w:pStyle w:val="ListParagraph"/>
-      </w:pPr>
-    </w:p>
-    <w:p>
-      <w:pPr>
-        <w:pStyle w:val="ListParagraph"/>
-      </w:pPr>
-    </w:p>
-    <w:p>
-      <w:pPr>
-        <w:pStyle w:val="ListParagraph"/>
-      </w:pPr>
-    </w:p>
-    <w:p>
-      <w:pPr>
-        <w:pStyle w:val="ListParagraph"/>
-      </w:pPr>
-    </w:p>
-    <w:p>
-      <w:pPr>
-        <w:pStyle w:val="ListParagraph"/>
-      </w:pPr>
-    </w:p>
-    <w:p>
-      <w:pPr>
-        <w:pStyle w:val="ListParagraph"/>
-      </w:pPr>
-    </w:p>
-    <w:p>
-      <w:pPr>
-        <w:pStyle w:val="ListParagraph"/>
-      </w:pPr>
-    </w:p>
-    <w:p>
-      <w:pPr>
-        <w:pStyle w:val="ListParagraph"/>
-      </w:pPr>
-    </w:p>
-    <w:p>
-      <w:pPr>
-        <w:pStyle w:val="ListParagraph"/>
-      </w:pPr>
-    </w:p>
-    <w:p>
-      <w:pPr>
-        <w:pStyle w:val="ListParagraph"/>
-      </w:pPr>
-    </w:p>
-    <w:p>
-      <w:pPr>
-        <w:pStyle w:val="ListParagraph"/>
-      </w:pPr>
-    </w:p>
-    <w:p>
-      <w:pPr>
-        <w:pStyle w:val="ListParagraph"/>
-      </w:pPr>
-    </w:p>
-    <w:p>
-      <w:pPr>
-        <w:pStyle w:val="ListParagraph"/>
-      </w:pPr>
-    </w:p>
-    <w:p>
-      <w:pPr>
-        <w:pStyle w:val="Heading2"/>
-      </w:pPr>
-      <w:r>
-        <w:lastRenderedPageBreak/>
-        <w:t>Graphs – DFS</w:t>
-      </w:r>
-    </w:p>
-    <w:p/>
-    <w:p>
-      <w:pPr>
-        <w:rPr>
-          <w:u w:val="single"/>
-        </w:rPr>
-      </w:pPr>
-      <w:r>
-        <w:rPr>
-          <w:u w:val="single"/>
-        </w:rPr>
-        <w:t>Problems based</w:t>
-      </w:r>
-    </w:p>
-    <w:p>
+          <w:shd w:val="clear" w:color="auto" w:fill="FFFF00"/>
+        </w:rPr>
+        <w:t>Important</w:t>
+      </w:r>
+      <w:r>
+        <w:t>]</w:t>
+      </w:r>
+    </w:p>
+    <w:p>
+      <w:pPr>
+        <w:ind w:left="1080"/>
+      </w:pPr>
+      <w:r>
+        <w:t>A – [ 1, 4, 4, 7, 6, 8, 2, 10, 20, 21]</w:t>
+      </w:r>
+    </w:p>
+    <w:p>
+      <w:pPr>
+        <w:ind w:left="1080"/>
+      </w:pPr>
+      <w:r>
+        <w:t xml:space="preserve">Q – </w:t>
+      </w:r>
+    </w:p>
+    <w:p>
+      <w:pPr>
+        <w:pStyle w:val="NoSpacing"/>
+        <w:ind w:left="1080"/>
+      </w:pPr>
+      <w:r>
+        <w:t>1,3</w:t>
+      </w:r>
+    </w:p>
+    <w:p>
+      <w:pPr>
+        <w:pStyle w:val="NoSpacing"/>
+        <w:ind w:left="1080"/>
+      </w:pPr>
+      <w:r>
+        <w:t>3,6</w:t>
+      </w:r>
+    </w:p>
+    <w:p>
+      <w:pPr>
+        <w:pStyle w:val="NoSpacing"/>
+        <w:ind w:left="1080"/>
+      </w:pPr>
+      <w:r>
+        <w:t>6,9</w:t>
+      </w:r>
+    </w:p>
+    <w:p>
+      <w:pPr>
+        <w:pStyle w:val="ListParagraph"/>
+        <w:ind w:left="1080"/>
+      </w:pPr>
+    </w:p>
+    <w:p>
+      <w:pPr>
+        <w:pStyle w:val="ListParagraph"/>
+        <w:ind w:left="1080"/>
+      </w:pPr>
       <w:r>
         <w:rPr>
           <w:b/>
           <w:bCs/>
         </w:rPr>
-        <w:t>200. Number of Islands</w:t>
-      </w:r>
-      <w:r>
-        <w:t xml:space="preserve"> </w:t>
-      </w:r>
-    </w:p>
-    <w:p>
-      <w:r>
-        <w:t>We need to run the loops to traverse the entire matrix and whenever there is a 1 in the matrix (which represents an island) that means it will result in increase of island count, we need to make a call to markVisited/dfs and ensure that we mark this element as visited in the matrix in the dfs call and all other 4-dimensionally connected 1s as visited as well, dfs method here will not return anything.</w:t>
-      </w:r>
-    </w:p>
-    <w:p/>
-    <w:p>
-      <w:r>
+        <w:t>Note</w:t>
+      </w:r>
+      <w:r>
+        <w:t>: To check if a sub-array is sorted in ascending order, we only check if the adjacent pairs.</w:t>
+      </w:r>
+    </w:p>
+    <w:p>
+      <w:pPr>
+        <w:pStyle w:val="ListParagraph"/>
+        <w:ind w:left="1080"/>
         <w:rPr>
           <w:b/>
           <w:bCs/>
         </w:rPr>
-        <w:t>733. Flood Fill</w:t>
-      </w:r>
-      <w:r>
-        <w:t xml:space="preserve"> </w:t>
-      </w:r>
-    </w:p>
-    <w:p>
-      <w:r>
-        <w:t xml:space="preserve">Here, we don’t need the for loops to start iterating over the entire matrix. </w:t>
-      </w:r>
-      <w:r>
-        <w:t xml:space="preserve">Basically, we need to </w:t>
-      </w:r>
-      <w:r>
-        <w:t xml:space="preserve">find the color of the </w:t>
-      </w:r>
-      <w:r>
-        <w:t xml:space="preserve">starting element </w:t>
-      </w:r>
-      <w:r>
-        <w:t xml:space="preserve">and check if it is same as new color, if yes return the original matrix array. </w:t>
-      </w:r>
-      <w:r>
-        <w:t>Otherwise, make</w:t>
-      </w:r>
-      <w:r>
-        <w:t xml:space="preserve"> a dfs call… (matrix, srcRow, srcCol, srcColor, newColor)… Once, we are inside the method, just check for boundary condition and return… otherwise set the color of the given element to newColor… and then finally call the dfs method on </w:t>
-      </w:r>
-      <w:r>
-        <w:t>4-dimensionally connected</w:t>
-      </w:r>
-      <w:r>
-        <w:t xml:space="preserve"> elements. </w:t>
-      </w:r>
-    </w:p>
-    <w:p/>
-    <w:p>
-      <w:pPr>
+      </w:pPr>
+      <w:r>
         <w:rPr>
           <w:b/>
           <w:bCs/>
         </w:rPr>
-      </w:pPr>
+        <w:t>Steps</w:t>
+      </w:r>
+    </w:p>
+    <w:p>
+      <w:pPr>
+        <w:pStyle w:val="ListParagraph"/>
+        <w:numPr>
+          <w:ilvl w:val="0"/>
+          <w:numId w:val="8"/>
+        </w:numPr>
+      </w:pPr>
+      <w:r>
+        <w:t xml:space="preserve">Do preprocessing on the array and prepare an array of 0 and 1s if it is increasing else if it is decreasing. </w:t>
+      </w:r>
+    </w:p>
+    <w:p>
+      <w:pPr>
+        <w:pStyle w:val="ListParagraph"/>
+        <w:numPr>
+          <w:ilvl w:val="0"/>
+          <w:numId w:val="8"/>
+        </w:numPr>
+      </w:pPr>
+      <w:r>
+        <w:t xml:space="preserve">Now prepare a prefix array to count the total number of 1s at the </w:t>
+      </w:r>
+      <w:proofErr w:type="spellStart"/>
+      <w:r>
+        <w:t>ith</w:t>
+      </w:r>
+      <w:proofErr w:type="spellEnd"/>
+      <w:r>
+        <w:t xml:space="preserve"> index.</w:t>
+      </w:r>
+    </w:p>
+    <w:p>
+      <w:pPr>
+        <w:pStyle w:val="ListParagraph"/>
+        <w:numPr>
+          <w:ilvl w:val="0"/>
+          <w:numId w:val="8"/>
+        </w:numPr>
+      </w:pPr>
+      <w:r>
+        <w:t>Finally if there is any range, (</w:t>
+      </w:r>
+      <w:proofErr w:type="spellStart"/>
+      <w:proofErr w:type="gramStart"/>
+      <w:r>
+        <w:t>s,e</w:t>
+      </w:r>
+      <w:proofErr w:type="spellEnd"/>
+      <w:proofErr w:type="gramEnd"/>
+      <w:r>
+        <w:t xml:space="preserve">) we need to actually check total 1s in (s+1) to </w:t>
+      </w:r>
+      <w:proofErr w:type="spellStart"/>
+      <w:r>
+        <w:t>e</w:t>
+      </w:r>
+      <w:proofErr w:type="spellEnd"/>
+      <w:r>
+        <w:t xml:space="preserve"> using PS[e] – PS[s]</w:t>
+      </w:r>
+    </w:p>
+    <w:p>
+      <w:pPr>
+        <w:pStyle w:val="ListParagraph"/>
+      </w:pPr>
+    </w:p>
+    <w:p>
+      <w:pPr>
+        <w:pStyle w:val="ListParagraph"/>
+        <w:numPr>
+          <w:ilvl w:val="0"/>
+          <w:numId w:val="4"/>
+        </w:numPr>
+      </w:pPr>
+      <w:r>
+        <w:t xml:space="preserve">Given </w:t>
+      </w:r>
+      <w:r>
+        <w:t>a</w:t>
+      </w:r>
+      <w:r>
+        <w:t xml:space="preserve"> </w:t>
+      </w:r>
+      <w:r>
+        <w:t>matrix</w:t>
+      </w:r>
+      <w:r>
+        <w:t xml:space="preserve"> A</w:t>
+      </w:r>
+      <w:r>
+        <w:t xml:space="preserve"> of size N*M</w:t>
+      </w:r>
+      <w:r>
+        <w:t xml:space="preserve">, and Q queries. </w:t>
+      </w:r>
+      <w:r>
+        <w:t xml:space="preserve">For every query the boundaries of the sub-matrix are provided. Now for every query return the sum of sub-matrix – Amazon, </w:t>
+      </w:r>
+      <w:proofErr w:type="spellStart"/>
+      <w:r>
+        <w:t>ShareChat</w:t>
+      </w:r>
+      <w:proofErr w:type="spellEnd"/>
+      <w:r>
+        <w:t xml:space="preserve">, LinkedIn, MS </w:t>
+      </w:r>
+      <w:r>
+        <w:t>[</w:t>
+      </w:r>
       <w:r>
         <w:rPr>
           <w:b/>
           <w:bCs/>
+          <w:shd w:val="clear" w:color="auto" w:fill="FFFF00"/>
+        </w:rPr>
+        <w:t xml:space="preserve">V. </w:t>
+      </w:r>
+      <w:r>
+        <w:rPr>
+          <w:b/>
+          <w:bCs/>
+          <w:shd w:val="clear" w:color="auto" w:fill="FFFF00"/>
+        </w:rPr>
+        <w:t>Important</w:t>
+      </w:r>
+      <w:r>
+        <w:t>]</w:t>
+      </w:r>
+    </w:p>
+    <w:p>
+      <w:pPr>
+        <w:pStyle w:val="ListParagraph"/>
+      </w:pPr>
+    </w:p>
+    <w:p>
+      <w:pPr>
+        <w:pStyle w:val="ListParagraph"/>
+      </w:pPr>
+    </w:p>
+    <w:p>
+      <w:pPr>
+        <w:pStyle w:val="ListParagraph"/>
+      </w:pPr>
+    </w:p>
+    <w:p>
+      <w:pPr>
+        <w:pStyle w:val="ListParagraph"/>
+      </w:pPr>
+    </w:p>
+    <w:p>
+      <w:pPr>
+        <w:pStyle w:val="ListParagraph"/>
+      </w:pPr>
+    </w:p>
+    <w:p>
+      <w:pPr>
+        <w:pStyle w:val="ListParagraph"/>
+      </w:pPr>
+    </w:p>
+    <w:p>
+      <w:pPr>
+        <w:pStyle w:val="ListParagraph"/>
+      </w:pPr>
+    </w:p>
+    <w:p>
+      <w:pPr>
+        <w:pStyle w:val="ListParagraph"/>
+      </w:pPr>
+    </w:p>
+    <w:p>
+      <w:pPr>
+        <w:pStyle w:val="ListParagraph"/>
+      </w:pPr>
+    </w:p>
+    <w:p>
+      <w:pPr>
+        <w:pStyle w:val="ListParagraph"/>
+      </w:pPr>
+    </w:p>
+    <w:p>
+      <w:pPr>
+        <w:pStyle w:val="ListParagraph"/>
+      </w:pPr>
+    </w:p>
+    <w:p>
+      <w:pPr>
+        <w:pStyle w:val="ListParagraph"/>
+        <w:shd w:val="clear" w:color="auto" w:fill="FFFF00"/>
+        <w:rPr>
+          <w:b/>
+          <w:bCs/>
+        </w:rPr>
+      </w:pPr>
+      <w:r>
+        <w:rPr>
+          <w:b/>
+          <w:bCs/>
+        </w:rPr>
+        <w:t>Important</w:t>
+      </w:r>
+      <w:r>
+        <w:rPr>
+          <w:b/>
+          <w:bCs/>
+        </w:rPr>
+        <w:t xml:space="preserve"> Points</w:t>
+      </w:r>
+    </w:p>
+    <w:p>
+      <w:pPr>
+        <w:pStyle w:val="ListParagraph"/>
+        <w:numPr>
+          <w:ilvl w:val="0"/>
+          <w:numId w:val="9"/>
+        </w:numPr>
+      </w:pPr>
+      <w:r>
+        <w:t>Any type of range queries may involve usage of preprocessing along with prefix sum.</w:t>
+      </w:r>
+    </w:p>
+    <w:p>
+      <w:pPr>
+        <w:pStyle w:val="ListParagraph"/>
+      </w:pPr>
+    </w:p>
+    <w:p>
+      <w:pPr>
+        <w:pStyle w:val="ListParagraph"/>
+      </w:pPr>
+    </w:p>
+    <w:p>
+      <w:pPr>
+        <w:pStyle w:val="ListParagraph"/>
+      </w:pPr>
+    </w:p>
+    <w:p>
+      <w:pPr>
+        <w:pStyle w:val="ListParagraph"/>
+      </w:pPr>
+    </w:p>
+    <w:p>
+      <w:pPr>
+        <w:pStyle w:val="ListParagraph"/>
+      </w:pPr>
+    </w:p>
+    <w:p>
+      <w:pPr>
+        <w:pStyle w:val="ListParagraph"/>
+      </w:pPr>
+    </w:p>
+    <w:p>
+      <w:pPr>
+        <w:pStyle w:val="ListParagraph"/>
+      </w:pPr>
+    </w:p>
+    <w:p>
+      <w:pPr>
+        <w:pStyle w:val="ListParagraph"/>
+      </w:pPr>
+    </w:p>
+    <w:p>
+      <w:pPr>
+        <w:pStyle w:val="ListParagraph"/>
+      </w:pPr>
+    </w:p>
+    <w:p>
+      <w:pPr>
+        <w:pStyle w:val="ListParagraph"/>
+      </w:pPr>
+    </w:p>
+    <w:p>
+      <w:pPr>
+        <w:pStyle w:val="ListParagraph"/>
+      </w:pPr>
+    </w:p>
+    <w:p>
+      <w:pPr>
+        <w:pStyle w:val="ListParagraph"/>
+      </w:pPr>
+    </w:p>
+    <w:p>
+      <w:pPr>
+        <w:pStyle w:val="ListParagraph"/>
+      </w:pPr>
+    </w:p>
+    <w:p>
+      <w:pPr>
+        <w:pStyle w:val="ListParagraph"/>
+      </w:pPr>
+    </w:p>
+    <w:p>
+      <w:pPr>
+        <w:pStyle w:val="ListParagraph"/>
+      </w:pPr>
+    </w:p>
+    <w:p>
+      <w:pPr>
+        <w:pStyle w:val="ListParagraph"/>
+      </w:pPr>
+    </w:p>
+    <w:p>
+      <w:pPr>
+        <w:pStyle w:val="ListParagraph"/>
+      </w:pPr>
+    </w:p>
+    <w:p>
+      <w:pPr>
+        <w:pStyle w:val="ListParagraph"/>
+      </w:pPr>
+    </w:p>
+    <w:p>
+      <w:pPr>
+        <w:pStyle w:val="ListParagraph"/>
+      </w:pPr>
+    </w:p>
+    <w:p>
+      <w:pPr>
+        <w:pStyle w:val="ListParagraph"/>
+      </w:pPr>
+    </w:p>
+    <w:p>
+      <w:pPr>
+        <w:pStyle w:val="ListParagraph"/>
+      </w:pPr>
+    </w:p>
+    <w:p>
+      <w:pPr>
+        <w:pStyle w:val="ListParagraph"/>
+      </w:pPr>
+    </w:p>
+    <w:p>
+      <w:pPr>
+        <w:pStyle w:val="ListParagraph"/>
+      </w:pPr>
+    </w:p>
+    <w:p>
+      <w:pPr>
+        <w:pStyle w:val="ListParagraph"/>
+      </w:pPr>
+    </w:p>
+    <w:p>
+      <w:pPr>
+        <w:pStyle w:val="ListParagraph"/>
+      </w:pPr>
+    </w:p>
+    <w:p>
+      <w:pPr>
+        <w:pStyle w:val="ListParagraph"/>
+      </w:pPr>
+    </w:p>
+    <w:p>
+      <w:pPr>
+        <w:pStyle w:val="ListParagraph"/>
+      </w:pPr>
+    </w:p>
+    <w:p>
+      <w:pPr>
+        <w:pStyle w:val="ListParagraph"/>
+      </w:pPr>
+    </w:p>
+    <w:p>
+      <w:pPr>
+        <w:pStyle w:val="ListParagraph"/>
+      </w:pPr>
+    </w:p>
+    <w:p>
+      <w:pPr>
+        <w:pStyle w:val="ListParagraph"/>
+      </w:pPr>
+    </w:p>
+    <w:p>
+      <w:pPr>
+        <w:pStyle w:val="ListParagraph"/>
+      </w:pPr>
+    </w:p>
+    <w:p>
+      <w:pPr>
+        <w:pStyle w:val="ListParagraph"/>
+      </w:pPr>
+    </w:p>
+    <w:p>
+      <w:pPr>
+        <w:pStyle w:val="ListParagraph"/>
+      </w:pPr>
+    </w:p>
+    <w:p>
+      <w:pPr>
+        <w:pStyle w:val="ListParagraph"/>
+      </w:pPr>
+    </w:p>
+    <w:p>
+      <w:pPr>
+        <w:pStyle w:val="ListParagraph"/>
+      </w:pPr>
+    </w:p>
+    <w:p>
+      <w:pPr>
+        <w:pStyle w:val="ListParagraph"/>
+      </w:pPr>
+    </w:p>
+    <w:p>
+      <w:pPr>
+        <w:pStyle w:val="ListParagraph"/>
+      </w:pPr>
+    </w:p>
+    <w:p>
+      <w:pPr>
+        <w:pStyle w:val="ListParagraph"/>
+      </w:pPr>
+    </w:p>
+    <w:p>
+      <w:pPr>
+        <w:pStyle w:val="ListParagraph"/>
+      </w:pPr>
+    </w:p>
+    <w:p>
+      <w:pPr>
+        <w:pStyle w:val="ListParagraph"/>
+      </w:pPr>
+    </w:p>
+    <w:p>
+      <w:pPr>
+        <w:pStyle w:val="ListParagraph"/>
+      </w:pPr>
+    </w:p>
+    <w:p>
+      <w:pPr>
+        <w:pStyle w:val="ListParagraph"/>
+      </w:pPr>
+    </w:p>
+    <w:p>
+      <w:pPr>
+        <w:pStyle w:val="ListParagraph"/>
+      </w:pPr>
+    </w:p>
+    <w:p>
+      <w:pPr>
+        <w:pStyle w:val="ListParagraph"/>
+      </w:pPr>
+    </w:p>
+    <w:p>
+      <w:pPr>
+        <w:pStyle w:val="ListParagraph"/>
+      </w:pPr>
+    </w:p>
+    <w:p>
+      <w:pPr>
+        <w:pStyle w:val="ListParagraph"/>
+      </w:pPr>
+    </w:p>
+    <w:p>
+      <w:pPr>
+        <w:pStyle w:val="ListParagraph"/>
+      </w:pPr>
+    </w:p>
+    <w:p>
+      <w:pPr>
+        <w:pStyle w:val="ListParagraph"/>
+      </w:pPr>
+    </w:p>
+    <w:p>
+      <w:pPr>
+        <w:pStyle w:val="ListParagraph"/>
+      </w:pPr>
+    </w:p>
+    <w:p>
+      <w:pPr>
+        <w:pStyle w:val="ListParagraph"/>
+      </w:pPr>
+    </w:p>
+    <w:p>
+      <w:pPr>
+        <w:pStyle w:val="ListParagraph"/>
+      </w:pPr>
+    </w:p>
+    <w:p>
+      <w:pPr>
+        <w:pStyle w:val="ListParagraph"/>
+      </w:pPr>
+    </w:p>
+    <w:p>
+      <w:pPr>
+        <w:pStyle w:val="ListParagraph"/>
+      </w:pPr>
+    </w:p>
+    <w:p>
+      <w:pPr>
+        <w:pStyle w:val="ListParagraph"/>
+      </w:pPr>
+    </w:p>
+    <w:p>
+      <w:pPr>
+        <w:pStyle w:val="ListParagraph"/>
+      </w:pPr>
+    </w:p>
+    <w:p>
+      <w:pPr>
+        <w:pStyle w:val="ListParagraph"/>
+      </w:pPr>
+    </w:p>
+    <w:p>
+      <w:pPr>
+        <w:pStyle w:val="ListParagraph"/>
+      </w:pPr>
+    </w:p>
+    <w:p>
+      <w:pPr>
+        <w:pStyle w:val="ListParagraph"/>
+      </w:pPr>
+    </w:p>
+    <w:p>
+      <w:pPr>
+        <w:pStyle w:val="ListParagraph"/>
+      </w:pPr>
+    </w:p>
+    <w:p>
+      <w:pPr>
+        <w:pStyle w:val="ListParagraph"/>
+      </w:pPr>
+    </w:p>
+    <w:p>
+      <w:pPr>
+        <w:pStyle w:val="ListParagraph"/>
+      </w:pPr>
+    </w:p>
+    <w:p>
+      <w:pPr>
+        <w:pStyle w:val="ListParagraph"/>
+      </w:pPr>
+    </w:p>
+    <w:p>
+      <w:pPr>
+        <w:pStyle w:val="ListParagraph"/>
+      </w:pPr>
+    </w:p>
+    <w:p>
+      <w:pPr>
+        <w:pStyle w:val="ListParagraph"/>
+      </w:pPr>
+    </w:p>
+    <w:p>
+      <w:pPr>
+        <w:pStyle w:val="ListParagraph"/>
+      </w:pPr>
+    </w:p>
+    <w:p>
+      <w:pPr>
+        <w:pStyle w:val="ListParagraph"/>
+      </w:pPr>
+    </w:p>
+    <w:p>
+      <w:pPr>
+        <w:pStyle w:val="ListParagraph"/>
+      </w:pPr>
+    </w:p>
+    <w:p>
+      <w:pPr>
+        <w:pStyle w:val="ListParagraph"/>
+      </w:pPr>
+    </w:p>
+    <w:p>
+      <w:pPr>
+        <w:pStyle w:val="ListParagraph"/>
+      </w:pPr>
+    </w:p>
+    <w:p>
+      <w:pPr>
+        <w:pStyle w:val="ListParagraph"/>
+      </w:pPr>
+    </w:p>
+    <w:p>
+      <w:pPr>
+        <w:pStyle w:val="ListParagraph"/>
+      </w:pPr>
+    </w:p>
+    <w:p>
+      <w:pPr>
+        <w:pStyle w:val="ListParagraph"/>
+      </w:pPr>
+    </w:p>
+    <w:p>
+      <w:pPr>
+        <w:pStyle w:val="ListParagraph"/>
+      </w:pPr>
+    </w:p>
+    <w:p>
+      <w:pPr>
+        <w:pStyle w:val="ListParagraph"/>
+      </w:pPr>
+    </w:p>
+    <w:p>
+      <w:pPr>
+        <w:pStyle w:val="ListParagraph"/>
+      </w:pPr>
+    </w:p>
+    <w:p>
+      <w:pPr>
+        <w:pStyle w:val="Heading2"/>
+      </w:pPr>
+      <w:r>
+        <w:t>Graphs – DFS</w:t>
+      </w:r>
+    </w:p>
+    <w:p/>
+    <w:p>
+      <w:pPr>
+        <w:rPr>
+          <w:u w:val="single"/>
+        </w:rPr>
+      </w:pPr>
+      <w:r>
+        <w:rPr>
+          <w:u w:val="single"/>
+        </w:rPr>
+        <w:t>Problems based</w:t>
+      </w:r>
+    </w:p>
+    <w:p>
+      <w:r>
+        <w:rPr>
+          <w:b/>
+          <w:bCs/>
+        </w:rPr>
+        <w:t>200. Number of Islands</w:t>
+      </w:r>
+      <w:r>
+        <w:t xml:space="preserve"> </w:t>
+      </w:r>
+    </w:p>
+    <w:p>
+      <w:r>
+        <w:t xml:space="preserve">We need to run the loops to traverse the entire matrix and whenever there is a 1 in the matrix (which represents an island) that means it will result in increase of island count, we need to make a call to </w:t>
+      </w:r>
+      <w:proofErr w:type="spellStart"/>
+      <w:r>
+        <w:lastRenderedPageBreak/>
+        <w:t>markVisited</w:t>
+      </w:r>
+      <w:proofErr w:type="spellEnd"/>
+      <w:r>
+        <w:t>/</w:t>
+      </w:r>
+      <w:proofErr w:type="spellStart"/>
+      <w:r>
+        <w:t>dfs</w:t>
+      </w:r>
+      <w:proofErr w:type="spellEnd"/>
+      <w:r>
+        <w:t xml:space="preserve"> and ensure that we mark this element as visited in the matrix in the </w:t>
+      </w:r>
+      <w:proofErr w:type="spellStart"/>
+      <w:r>
+        <w:t>dfs</w:t>
+      </w:r>
+      <w:proofErr w:type="spellEnd"/>
+      <w:r>
+        <w:t xml:space="preserve"> call and all other 4-dimensionally connected 1s as visited as well, </w:t>
+      </w:r>
+      <w:proofErr w:type="spellStart"/>
+      <w:r>
+        <w:t>dfs</w:t>
+      </w:r>
+      <w:proofErr w:type="spellEnd"/>
+      <w:r>
+        <w:t xml:space="preserve"> method here will not return anything.</w:t>
+      </w:r>
+    </w:p>
+    <w:p/>
+    <w:p>
+      <w:r>
+        <w:rPr>
+          <w:b/>
+          <w:bCs/>
+        </w:rPr>
+        <w:t>733. Flood Fill</w:t>
+      </w:r>
+      <w:r>
+        <w:t xml:space="preserve"> </w:t>
+      </w:r>
+    </w:p>
+    <w:p>
+      <w:r>
+        <w:t xml:space="preserve">Here, we don’t need the for loops to start iterating over the entire matrix. </w:t>
+      </w:r>
+      <w:r>
+        <w:t xml:space="preserve">Basically, we need to </w:t>
+      </w:r>
+      <w:r>
+        <w:t xml:space="preserve">find the color of the </w:t>
+      </w:r>
+      <w:r>
+        <w:t xml:space="preserve">starting element </w:t>
+      </w:r>
+      <w:r>
+        <w:t xml:space="preserve">and check if it is same as new color, if yes return the original matrix array. </w:t>
+      </w:r>
+      <w:r>
+        <w:t>Otherwise, make</w:t>
+      </w:r>
+      <w:r>
+        <w:t xml:space="preserve"> a </w:t>
+      </w:r>
+      <w:proofErr w:type="spellStart"/>
+      <w:r>
+        <w:t>dfs</w:t>
+      </w:r>
+      <w:proofErr w:type="spellEnd"/>
+      <w:r>
+        <w:t xml:space="preserve"> call… (matrix, </w:t>
+      </w:r>
+      <w:proofErr w:type="spellStart"/>
+      <w:r>
+        <w:t>srcRow</w:t>
+      </w:r>
+      <w:proofErr w:type="spellEnd"/>
+      <w:r>
+        <w:t xml:space="preserve">, </w:t>
+      </w:r>
+      <w:proofErr w:type="spellStart"/>
+      <w:r>
+        <w:t>srcCol</w:t>
+      </w:r>
+      <w:proofErr w:type="spellEnd"/>
+      <w:r>
+        <w:t xml:space="preserve">, </w:t>
+      </w:r>
+      <w:proofErr w:type="spellStart"/>
+      <w:r>
+        <w:t>srcColor</w:t>
+      </w:r>
+      <w:proofErr w:type="spellEnd"/>
+      <w:r>
+        <w:t xml:space="preserve">, </w:t>
+      </w:r>
+      <w:proofErr w:type="spellStart"/>
+      <w:proofErr w:type="gramStart"/>
+      <w:r>
+        <w:t>newColor</w:t>
+      </w:r>
+      <w:proofErr w:type="spellEnd"/>
+      <w:r>
+        <w:t>)…</w:t>
+      </w:r>
+      <w:proofErr w:type="gramEnd"/>
+      <w:r>
+        <w:t xml:space="preserve"> Once, we are inside the method, just check for boundary condition and return… otherwise set the color of the given element to </w:t>
+      </w:r>
+      <w:proofErr w:type="spellStart"/>
+      <w:r>
+        <w:t>newColor</w:t>
+      </w:r>
+      <w:proofErr w:type="spellEnd"/>
+      <w:r>
+        <w:t xml:space="preserve">… and then finally call the </w:t>
+      </w:r>
+      <w:proofErr w:type="spellStart"/>
+      <w:r>
+        <w:t>dfs</w:t>
+      </w:r>
+      <w:proofErr w:type="spellEnd"/>
+      <w:r>
+        <w:t xml:space="preserve"> method on 4-dimensionally connected elements. </w:t>
+      </w:r>
+    </w:p>
+    <w:p/>
+    <w:p>
+      <w:pPr>
+        <w:rPr>
+          <w:b/>
+          <w:bCs/>
+        </w:rPr>
+      </w:pPr>
+      <w:r>
+        <w:rPr>
+          <w:b/>
+          <w:bCs/>
         </w:rPr>
         <w:t>695. Max Area of Island</w:t>
       </w:r>
     </w:p>
     <w:p>
       <w:r>
-        <w:t xml:space="preserve">We need to run the loops to traverse the entire matrix and whenever there is a 1 in the matrix (which represents </w:t>
-      </w:r>
-      <w:r>
-        <w:t>part of land</w:t>
-      </w:r>
-      <w:r>
-        <w:t xml:space="preserve">) that means it will </w:t>
-      </w:r>
-      <w:r>
-        <w:t>help in the count of area of an island</w:t>
-      </w:r>
-      <w:r>
-        <w:t xml:space="preserve">, we need to make a call to </w:t>
-      </w:r>
-      <w:r>
-        <w:t>findArea/ dfs call that will return an integer representing the maximum area formed by this island…</w:t>
-      </w:r>
-    </w:p>
-    <w:p>
-      <w:r>
-        <w:t>In findArea, we will have the baseCondition that will return 0. We will mark the current element as visited by setting to 0.. and then set the areacount to 1.. and then add make the 4- dimensionally connected findArea calls and add to areaCount each time. And finally return the areaCount.</w:t>
+        <w:t xml:space="preserve">We need to run the loops to traverse the entire matrix and whenever there is a 1 in the matrix (which represents part of land) that means it will help in the count of area of an island, we need to make a call to </w:t>
+      </w:r>
+      <w:proofErr w:type="spellStart"/>
+      <w:r>
+        <w:t>findArea</w:t>
+      </w:r>
+      <w:proofErr w:type="spellEnd"/>
+      <w:r>
+        <w:t xml:space="preserve">/ </w:t>
+      </w:r>
+      <w:proofErr w:type="spellStart"/>
+      <w:r>
+        <w:t>dfs</w:t>
+      </w:r>
+      <w:proofErr w:type="spellEnd"/>
+      <w:r>
+        <w:t xml:space="preserve"> call that will return an integer representing the maximum area formed by this island…</w:t>
+      </w:r>
+    </w:p>
+    <w:p>
+      <w:r>
+        <w:t xml:space="preserve">In </w:t>
+      </w:r>
+      <w:proofErr w:type="spellStart"/>
+      <w:r>
+        <w:t>findArea</w:t>
+      </w:r>
+      <w:proofErr w:type="spellEnd"/>
+      <w:r>
+        <w:t xml:space="preserve">, we will have the </w:t>
+      </w:r>
+      <w:proofErr w:type="spellStart"/>
+      <w:r>
+        <w:t>baseCondition</w:t>
+      </w:r>
+      <w:proofErr w:type="spellEnd"/>
+      <w:r>
+        <w:t xml:space="preserve"> that will return 0. We will mark the current element as visited by setting to </w:t>
+      </w:r>
+      <w:proofErr w:type="gramStart"/>
+      <w:r>
+        <w:t>0..</w:t>
+      </w:r>
+      <w:proofErr w:type="gramEnd"/>
+      <w:r>
+        <w:t xml:space="preserve"> and then set the </w:t>
+      </w:r>
+      <w:proofErr w:type="spellStart"/>
+      <w:r>
+        <w:t>areacount</w:t>
+      </w:r>
+      <w:proofErr w:type="spellEnd"/>
+      <w:r>
+        <w:t xml:space="preserve"> to </w:t>
+      </w:r>
+      <w:proofErr w:type="gramStart"/>
+      <w:r>
+        <w:t>1..</w:t>
+      </w:r>
+      <w:proofErr w:type="gramEnd"/>
+      <w:r>
+        <w:t xml:space="preserve"> and then add make the 4- dimensionally connected </w:t>
+      </w:r>
+      <w:proofErr w:type="spellStart"/>
+      <w:r>
+        <w:t>findArea</w:t>
+      </w:r>
+      <w:proofErr w:type="spellEnd"/>
+      <w:r>
+        <w:t xml:space="preserve"> calls and add to </w:t>
+      </w:r>
+      <w:proofErr w:type="spellStart"/>
+      <w:r>
+        <w:t>areaCount</w:t>
+      </w:r>
+      <w:proofErr w:type="spellEnd"/>
+      <w:r>
+        <w:t xml:space="preserve"> each time. And finally return the </w:t>
+      </w:r>
+      <w:proofErr w:type="spellStart"/>
+      <w:r>
+        <w:t>areaCount</w:t>
+      </w:r>
+      <w:proofErr w:type="spellEnd"/>
+      <w:r>
+        <w:t>.</w:t>
       </w:r>
     </w:p>
     <w:p/>
@@ -934,10 +1530,7 @@
         <w:pStyle w:val="Heading2"/>
       </w:pPr>
       <w:r>
-        <w:t xml:space="preserve">Graphs – </w:t>
-      </w:r>
-      <w:r>
-        <w:t>BFS</w:t>
+        <w:t>Graphs – BFS</w:t>
       </w:r>
     </w:p>
     <w:p>
@@ -958,6 +1551,7 @@
         <w:rPr>
           <w:u w:val="none"/>
         </w:rPr>
+        <w:lastRenderedPageBreak/>
         <w:t>Important Point</w:t>
       </w:r>
     </w:p>
@@ -1053,8 +1647,13 @@
           <w:numId w:val="5"/>
         </w:numPr>
       </w:pPr>
-      <w:r>
-        <w:t>BinaryTree Zigzag level order traversal (done with help of queue and a flag)</w:t>
+      <w:proofErr w:type="spellStart"/>
+      <w:r>
+        <w:t>BinaryTree</w:t>
+      </w:r>
+      <w:proofErr w:type="spellEnd"/>
+      <w:r>
+        <w:t xml:space="preserve"> Zigzag level order traversal (done with help of queue and a flag)</w:t>
       </w:r>
     </w:p>
     <w:p>
@@ -1090,7 +1689,7 @@
 </file>
 
 <file path=word/numbering.xml><?xml version="1.0" encoding="utf-8"?>
-<w:numbering xmlns:wpc="http://schemas.microsoft.com/office/word/2010/wordprocessingCanvas" xmlns:cx="http://schemas.microsoft.com/office/drawing/2014/chartex" xmlns:cx1="http://schemas.microsoft.com/office/drawing/2015/9/8/chartex" xmlns:cx2="http://schemas.microsoft.com/office/drawing/2015/10/21/chartex" xmlns:cx3="http://schemas.microsoft.com/office/drawing/2016/5/9/chartex" xmlns:cx4="http://schemas.microsoft.com/office/drawing/2016/5/10/chartex" xmlns:cx5="http://schemas.microsoft.com/office/drawing/2016/5/11/chartex" xmlns:cx6="http://schemas.microsoft.com/office/drawing/2016/5/12/chartex" xmlns:cx7="http://schemas.microsoft.com/office/drawing/2016/5/13/chartex" xmlns:cx8="http://schemas.microsoft.com/office/drawing/2016/5/14/chartex" xmlns:mc="http://schemas.openxmlformats.org/markup-compatibility/2006" xmlns:aink="http://schemas.microsoft.com/office/drawing/2016/ink" xmlns:am3d="http://schemas.microsoft.com/office/drawing/2017/model3d" xmlns:o="urn:schemas-microsoft-com:office:office" xmlns:r="http://schemas.openxmlformats.org/officeDocument/2006/relationships" xmlns:m="http://schemas.openxmlformats.org/officeDocument/2006/math" xmlns:v="urn:schemas-microsoft-com:vml" xmlns:wp14="http://schemas.microsoft.com/office/word/2010/wordprocessingDrawing" xmlns:wp="http://schemas.openxmlformats.org/drawingml/2006/wordprocessingDrawing" xmlns:w10="urn:schemas-microsoft-com:office:word" xmlns:w="http://schemas.openxmlformats.org/wordprocessingml/2006/main" xmlns:w14="http://schemas.microsoft.com/office/word/2010/wordml" xmlns:w15="http://schemas.microsoft.com/office/word/2012/wordml" xmlns:w16cex="http://schemas.microsoft.com/office/word/2018/wordml/cex" xmlns:w16cid="http://schemas.microsoft.com/office/word/2016/wordml/cid" xmlns:w16="http://schemas.microsoft.com/office/word/2018/wordml" xmlns:w16se="http://schemas.microsoft.com/office/word/2015/wordml/symex" xmlns:wpg="http://schemas.microsoft.com/office/word/2010/wordprocessingGroup" xmlns:wpi="http://schemas.microsoft.com/office/word/2010/wordprocessingInk" xmlns:wne="http://schemas.microsoft.com/office/word/2006/wordml" xmlns:wps="http://schemas.microsoft.com/office/word/2010/wordprocessingShape" mc:Ignorable="w14 w15 w16se w16cid w16 w16cex wp14">
+<w:numbering xmlns:wpc="http://schemas.microsoft.com/office/word/2010/wordprocessingCanvas" xmlns:cx="http://schemas.microsoft.com/office/drawing/2014/chartex" xmlns:cx1="http://schemas.microsoft.com/office/drawing/2015/9/8/chartex" xmlns:cx2="http://schemas.microsoft.com/office/drawing/2015/10/21/chartex" xmlns:cx3="http://schemas.microsoft.com/office/drawing/2016/5/9/chartex" xmlns:cx4="http://schemas.microsoft.com/office/drawing/2016/5/10/chartex" xmlns:cx5="http://schemas.microsoft.com/office/drawing/2016/5/11/chartex" xmlns:cx6="http://schemas.microsoft.com/office/drawing/2016/5/12/chartex" xmlns:cx7="http://schemas.microsoft.com/office/drawing/2016/5/13/chartex" xmlns:cx8="http://schemas.microsoft.com/office/drawing/2016/5/14/chartex" xmlns:mc="http://schemas.openxmlformats.org/markup-compatibility/2006" xmlns:aink="http://schemas.microsoft.com/office/drawing/2016/ink" xmlns:am3d="http://schemas.microsoft.com/office/drawing/2017/model3d" xmlns:o="urn:schemas-microsoft-com:office:office" xmlns:r="http://schemas.openxmlformats.org/officeDocument/2006/relationships" xmlns:m="http://schemas.openxmlformats.org/officeDocument/2006/math" xmlns:v="urn:schemas-microsoft-com:vml" xmlns:wp14="http://schemas.microsoft.com/office/word/2010/wordprocessingDrawing" xmlns:wp="http://schemas.openxmlformats.org/drawingml/2006/wordprocessingDrawing" xmlns:w10="urn:schemas-microsoft-com:office:word" xmlns:w="http://schemas.openxmlformats.org/wordprocessingml/2006/main" xmlns:w14="http://schemas.microsoft.com/office/word/2010/wordml" xmlns:w15="http://schemas.microsoft.com/office/word/2012/wordml" xmlns:w16cex="http://schemas.microsoft.com/office/word/2018/wordml/cex" xmlns:w16cid="http://schemas.microsoft.com/office/word/2016/wordml/cid" xmlns:w16="http://schemas.microsoft.com/office/word/2018/wordml" xmlns:w16sdtdh="http://schemas.microsoft.com/office/word/2020/wordml/sdtdatahash" xmlns:w16se="http://schemas.microsoft.com/office/word/2015/wordml/symex" xmlns:wpg="http://schemas.microsoft.com/office/word/2010/wordprocessingGroup" xmlns:wpi="http://schemas.microsoft.com/office/word/2010/wordprocessingInk" xmlns:wne="http://schemas.microsoft.com/office/word/2006/wordml" xmlns:wps="http://schemas.microsoft.com/office/word/2010/wordprocessingShape" mc:Ignorable="w14 w15 w16se w16cid w16 w16cex w16sdtdh wp14">
   <w:abstractNum w:abstractNumId="0" w15:restartNumberingAfterBreak="0">
     <w:nsid w:val="0F113495"/>
     <w:multiLevelType w:val="hybridMultilevel"/>
@@ -1270,6 +1869,96 @@
     </w:lvl>
   </w:abstractNum>
   <w:abstractNum w:abstractNumId="2" w15:restartNumberingAfterBreak="0">
+    <w:nsid w:val="1C565817"/>
+    <w:multiLevelType w:val="hybridMultilevel"/>
+    <w:tmpl w:val="E2B82A5A"/>
+    <w:lvl w:ilvl="0" w:tplc="5BFAE90A">
+      <w:start w:val="1"/>
+      <w:numFmt w:val="decimal"/>
+      <w:lvlText w:val="%1.)"/>
+      <w:lvlJc w:val="left"/>
+      <w:pPr>
+        <w:ind w:left="1440" w:hanging="360"/>
+      </w:pPr>
+      <w:rPr>
+        <w:rFonts w:hint="default"/>
+        <w:b/>
+      </w:rPr>
+    </w:lvl>
+    <w:lvl w:ilvl="1" w:tplc="40090019" w:tentative="1">
+      <w:start w:val="1"/>
+      <w:numFmt w:val="lowerLetter"/>
+      <w:lvlText w:val="%2."/>
+      <w:lvlJc w:val="left"/>
+      <w:pPr>
+        <w:ind w:left="2160" w:hanging="360"/>
+      </w:pPr>
+    </w:lvl>
+    <w:lvl w:ilvl="2" w:tplc="4009001B" w:tentative="1">
+      <w:start w:val="1"/>
+      <w:numFmt w:val="lowerRoman"/>
+      <w:lvlText w:val="%3."/>
+      <w:lvlJc w:val="right"/>
+      <w:pPr>
+        <w:ind w:left="2880" w:hanging="180"/>
+      </w:pPr>
+    </w:lvl>
+    <w:lvl w:ilvl="3" w:tplc="4009000F" w:tentative="1">
+      <w:start w:val="1"/>
+      <w:numFmt w:val="decimal"/>
+      <w:lvlText w:val="%4."/>
+      <w:lvlJc w:val="left"/>
+      <w:pPr>
+        <w:ind w:left="3600" w:hanging="360"/>
+      </w:pPr>
+    </w:lvl>
+    <w:lvl w:ilvl="4" w:tplc="40090019" w:tentative="1">
+      <w:start w:val="1"/>
+      <w:numFmt w:val="lowerLetter"/>
+      <w:lvlText w:val="%5."/>
+      <w:lvlJc w:val="left"/>
+      <w:pPr>
+        <w:ind w:left="4320" w:hanging="360"/>
+      </w:pPr>
+    </w:lvl>
+    <w:lvl w:ilvl="5" w:tplc="4009001B" w:tentative="1">
+      <w:start w:val="1"/>
+      <w:numFmt w:val="lowerRoman"/>
+      <w:lvlText w:val="%6."/>
+      <w:lvlJc w:val="right"/>
+      <w:pPr>
+        <w:ind w:left="5040" w:hanging="180"/>
+      </w:pPr>
+    </w:lvl>
+    <w:lvl w:ilvl="6" w:tplc="4009000F" w:tentative="1">
+      <w:start w:val="1"/>
+      <w:numFmt w:val="decimal"/>
+      <w:lvlText w:val="%7."/>
+      <w:lvlJc w:val="left"/>
+      <w:pPr>
+        <w:ind w:left="5760" w:hanging="360"/>
+      </w:pPr>
+    </w:lvl>
+    <w:lvl w:ilvl="7" w:tplc="40090019" w:tentative="1">
+      <w:start w:val="1"/>
+      <w:numFmt w:val="lowerLetter"/>
+      <w:lvlText w:val="%8."/>
+      <w:lvlJc w:val="left"/>
+      <w:pPr>
+        <w:ind w:left="6480" w:hanging="360"/>
+      </w:pPr>
+    </w:lvl>
+    <w:lvl w:ilvl="8" w:tplc="4009001B" w:tentative="1">
+      <w:start w:val="1"/>
+      <w:numFmt w:val="lowerRoman"/>
+      <w:lvlText w:val="%9."/>
+      <w:lvlJc w:val="right"/>
+      <w:pPr>
+        <w:ind w:left="7200" w:hanging="180"/>
+      </w:pPr>
+    </w:lvl>
+  </w:abstractNum>
+  <w:abstractNum w:abstractNumId="3" w15:restartNumberingAfterBreak="0">
     <w:nsid w:val="22EE452A"/>
     <w:multiLevelType w:val="hybridMultilevel"/>
     <w:tmpl w:val="C30E8D2C"/>
@@ -1358,7 +2047,7 @@
       </w:pPr>
     </w:lvl>
   </w:abstractNum>
-  <w:abstractNum w:abstractNumId="3" w15:restartNumberingAfterBreak="0">
+  <w:abstractNum w:abstractNumId="4" w15:restartNumberingAfterBreak="0">
     <w:nsid w:val="2AF70E8B"/>
     <w:multiLevelType w:val="hybridMultilevel"/>
     <w:tmpl w:val="8C96ECA2"/>
@@ -1447,7 +2136,7 @@
       </w:pPr>
     </w:lvl>
   </w:abstractNum>
-  <w:abstractNum w:abstractNumId="4" w15:restartNumberingAfterBreak="0">
+  <w:abstractNum w:abstractNumId="5" w15:restartNumberingAfterBreak="0">
     <w:nsid w:val="30893153"/>
     <w:multiLevelType w:val="hybridMultilevel"/>
     <w:tmpl w:val="FE301162"/>
@@ -1536,7 +2225,185 @@
       </w:pPr>
     </w:lvl>
   </w:abstractNum>
-  <w:abstractNum w:abstractNumId="5" w15:restartNumberingAfterBreak="0">
+  <w:abstractNum w:abstractNumId="6" w15:restartNumberingAfterBreak="0">
+    <w:nsid w:val="4C8C6B71"/>
+    <w:multiLevelType w:val="hybridMultilevel"/>
+    <w:tmpl w:val="27FC6304"/>
+    <w:lvl w:ilvl="0" w:tplc="CA281A30">
+      <w:start w:val="1"/>
+      <w:numFmt w:val="decimal"/>
+      <w:lvlText w:val="%1.)"/>
+      <w:lvlJc w:val="left"/>
+      <w:pPr>
+        <w:ind w:left="1440" w:hanging="360"/>
+      </w:pPr>
+      <w:rPr>
+        <w:rFonts w:hint="default"/>
+      </w:rPr>
+    </w:lvl>
+    <w:lvl w:ilvl="1" w:tplc="40090019" w:tentative="1">
+      <w:start w:val="1"/>
+      <w:numFmt w:val="lowerLetter"/>
+      <w:lvlText w:val="%2."/>
+      <w:lvlJc w:val="left"/>
+      <w:pPr>
+        <w:ind w:left="2160" w:hanging="360"/>
+      </w:pPr>
+    </w:lvl>
+    <w:lvl w:ilvl="2" w:tplc="4009001B" w:tentative="1">
+      <w:start w:val="1"/>
+      <w:numFmt w:val="lowerRoman"/>
+      <w:lvlText w:val="%3."/>
+      <w:lvlJc w:val="right"/>
+      <w:pPr>
+        <w:ind w:left="2880" w:hanging="180"/>
+      </w:pPr>
+    </w:lvl>
+    <w:lvl w:ilvl="3" w:tplc="4009000F" w:tentative="1">
+      <w:start w:val="1"/>
+      <w:numFmt w:val="decimal"/>
+      <w:lvlText w:val="%4."/>
+      <w:lvlJc w:val="left"/>
+      <w:pPr>
+        <w:ind w:left="3600" w:hanging="360"/>
+      </w:pPr>
+    </w:lvl>
+    <w:lvl w:ilvl="4" w:tplc="40090019" w:tentative="1">
+      <w:start w:val="1"/>
+      <w:numFmt w:val="lowerLetter"/>
+      <w:lvlText w:val="%5."/>
+      <w:lvlJc w:val="left"/>
+      <w:pPr>
+        <w:ind w:left="4320" w:hanging="360"/>
+      </w:pPr>
+    </w:lvl>
+    <w:lvl w:ilvl="5" w:tplc="4009001B" w:tentative="1">
+      <w:start w:val="1"/>
+      <w:numFmt w:val="lowerRoman"/>
+      <w:lvlText w:val="%6."/>
+      <w:lvlJc w:val="right"/>
+      <w:pPr>
+        <w:ind w:left="5040" w:hanging="180"/>
+      </w:pPr>
+    </w:lvl>
+    <w:lvl w:ilvl="6" w:tplc="4009000F" w:tentative="1">
+      <w:start w:val="1"/>
+      <w:numFmt w:val="decimal"/>
+      <w:lvlText w:val="%7."/>
+      <w:lvlJc w:val="left"/>
+      <w:pPr>
+        <w:ind w:left="5760" w:hanging="360"/>
+      </w:pPr>
+    </w:lvl>
+    <w:lvl w:ilvl="7" w:tplc="40090019" w:tentative="1">
+      <w:start w:val="1"/>
+      <w:numFmt w:val="lowerLetter"/>
+      <w:lvlText w:val="%8."/>
+      <w:lvlJc w:val="left"/>
+      <w:pPr>
+        <w:ind w:left="6480" w:hanging="360"/>
+      </w:pPr>
+    </w:lvl>
+    <w:lvl w:ilvl="8" w:tplc="4009001B" w:tentative="1">
+      <w:start w:val="1"/>
+      <w:numFmt w:val="lowerRoman"/>
+      <w:lvlText w:val="%9."/>
+      <w:lvlJc w:val="right"/>
+      <w:pPr>
+        <w:ind w:left="7200" w:hanging="180"/>
+      </w:pPr>
+    </w:lvl>
+  </w:abstractNum>
+  <w:abstractNum w:abstractNumId="7" w15:restartNumberingAfterBreak="0">
+    <w:nsid w:val="59EA1CA6"/>
+    <w:multiLevelType w:val="hybridMultilevel"/>
+    <w:tmpl w:val="B978DF9A"/>
+    <w:lvl w:ilvl="0" w:tplc="C7405964">
+      <w:start w:val="1"/>
+      <w:numFmt w:val="decimal"/>
+      <w:lvlText w:val="%1.)"/>
+      <w:lvlJc w:val="left"/>
+      <w:pPr>
+        <w:ind w:left="1080" w:hanging="360"/>
+      </w:pPr>
+      <w:rPr>
+        <w:rFonts w:hint="default"/>
+      </w:rPr>
+    </w:lvl>
+    <w:lvl w:ilvl="1" w:tplc="40090019" w:tentative="1">
+      <w:start w:val="1"/>
+      <w:numFmt w:val="lowerLetter"/>
+      <w:lvlText w:val="%2."/>
+      <w:lvlJc w:val="left"/>
+      <w:pPr>
+        <w:ind w:left="1800" w:hanging="360"/>
+      </w:pPr>
+    </w:lvl>
+    <w:lvl w:ilvl="2" w:tplc="4009001B" w:tentative="1">
+      <w:start w:val="1"/>
+      <w:numFmt w:val="lowerRoman"/>
+      <w:lvlText w:val="%3."/>
+      <w:lvlJc w:val="right"/>
+      <w:pPr>
+        <w:ind w:left="2520" w:hanging="180"/>
+      </w:pPr>
+    </w:lvl>
+    <w:lvl w:ilvl="3" w:tplc="4009000F" w:tentative="1">
+      <w:start w:val="1"/>
+      <w:numFmt w:val="decimal"/>
+      <w:lvlText w:val="%4."/>
+      <w:lvlJc w:val="left"/>
+      <w:pPr>
+        <w:ind w:left="3240" w:hanging="360"/>
+      </w:pPr>
+    </w:lvl>
+    <w:lvl w:ilvl="4" w:tplc="40090019" w:tentative="1">
+      <w:start w:val="1"/>
+      <w:numFmt w:val="lowerLetter"/>
+      <w:lvlText w:val="%5."/>
+      <w:lvlJc w:val="left"/>
+      <w:pPr>
+        <w:ind w:left="3960" w:hanging="360"/>
+      </w:pPr>
+    </w:lvl>
+    <w:lvl w:ilvl="5" w:tplc="4009001B" w:tentative="1">
+      <w:start w:val="1"/>
+      <w:numFmt w:val="lowerRoman"/>
+      <w:lvlText w:val="%6."/>
+      <w:lvlJc w:val="right"/>
+      <w:pPr>
+        <w:ind w:left="4680" w:hanging="180"/>
+      </w:pPr>
+    </w:lvl>
+    <w:lvl w:ilvl="6" w:tplc="4009000F" w:tentative="1">
+      <w:start w:val="1"/>
+      <w:numFmt w:val="decimal"/>
+      <w:lvlText w:val="%7."/>
+      <w:lvlJc w:val="left"/>
+      <w:pPr>
+        <w:ind w:left="5400" w:hanging="360"/>
+      </w:pPr>
+    </w:lvl>
+    <w:lvl w:ilvl="7" w:tplc="40090019" w:tentative="1">
+      <w:start w:val="1"/>
+      <w:numFmt w:val="lowerLetter"/>
+      <w:lvlText w:val="%8."/>
+      <w:lvlJc w:val="left"/>
+      <w:pPr>
+        <w:ind w:left="6120" w:hanging="360"/>
+      </w:pPr>
+    </w:lvl>
+    <w:lvl w:ilvl="8" w:tplc="4009001B" w:tentative="1">
+      <w:start w:val="1"/>
+      <w:numFmt w:val="lowerRoman"/>
+      <w:lvlText w:val="%9."/>
+      <w:lvlJc w:val="right"/>
+      <w:pPr>
+        <w:ind w:left="6840" w:hanging="180"/>
+      </w:pPr>
+    </w:lvl>
+  </w:abstractNum>
+  <w:abstractNum w:abstractNumId="8" w15:restartNumberingAfterBreak="0">
     <w:nsid w:val="7D895253"/>
     <w:multiLevelType w:val="hybridMultilevel"/>
     <w:tmpl w:val="3496D6CE"/>
@@ -1626,10 +2493,10 @@
     </w:lvl>
   </w:abstractNum>
   <w:num w:numId="1">
-    <w:abstractNumId w:val="5"/>
+    <w:abstractNumId w:val="8"/>
   </w:num>
   <w:num w:numId="2">
-    <w:abstractNumId w:val="2"/>
+    <w:abstractNumId w:val="3"/>
   </w:num>
   <w:num w:numId="3">
     <w:abstractNumId w:val="1"/>
@@ -1638,16 +2505,25 @@
     <w:abstractNumId w:val="0"/>
   </w:num>
   <w:num w:numId="5">
-    <w:abstractNumId w:val="3"/>
+    <w:abstractNumId w:val="4"/>
   </w:num>
   <w:num w:numId="6">
-    <w:abstractNumId w:val="4"/>
+    <w:abstractNumId w:val="5"/>
+  </w:num>
+  <w:num w:numId="7">
+    <w:abstractNumId w:val="2"/>
+  </w:num>
+  <w:num w:numId="8">
+    <w:abstractNumId w:val="6"/>
+  </w:num>
+  <w:num w:numId="9">
+    <w:abstractNumId w:val="7"/>
   </w:num>
 </w:numbering>
 </file>
 
 <file path=word/styles.xml><?xml version="1.0" encoding="utf-8"?>
-<w:styles xmlns:mc="http://schemas.openxmlformats.org/markup-compatibility/2006" xmlns:r="http://schemas.openxmlformats.org/officeDocument/2006/relationships" xmlns:w="http://schemas.openxmlformats.org/wordprocessingml/2006/main" xmlns:w14="http://schemas.microsoft.com/office/word/2010/wordml" xmlns:w15="http://schemas.microsoft.com/office/word/2012/wordml" xmlns:w16cex="http://schemas.microsoft.com/office/word/2018/wordml/cex" xmlns:w16cid="http://schemas.microsoft.com/office/word/2016/wordml/cid" xmlns:w16="http://schemas.microsoft.com/office/word/2018/wordml" xmlns:w16se="http://schemas.microsoft.com/office/word/2015/wordml/symex" mc:Ignorable="w14 w15 w16se w16cid w16 w16cex">
+<w:styles xmlns:mc="http://schemas.openxmlformats.org/markup-compatibility/2006" xmlns:r="http://schemas.openxmlformats.org/officeDocument/2006/relationships" xmlns:w="http://schemas.openxmlformats.org/wordprocessingml/2006/main" xmlns:w14="http://schemas.microsoft.com/office/word/2010/wordml" xmlns:w15="http://schemas.microsoft.com/office/word/2012/wordml" xmlns:w16cex="http://schemas.microsoft.com/office/word/2018/wordml/cex" xmlns:w16cid="http://schemas.microsoft.com/office/word/2016/wordml/cid" xmlns:w16="http://schemas.microsoft.com/office/word/2018/wordml" xmlns:w16sdtdh="http://schemas.microsoft.com/office/word/2020/wordml/sdtdatahash" xmlns:w16se="http://schemas.microsoft.com/office/word/2015/wordml/symex" mc:Ignorable="w14 w15 w16se w16cid w16 w16cex w16sdtdh">
   <w:docDefaults>
     <w:rPrDefault>
       <w:rPr>
@@ -2183,6 +3059,15 @@
       <w:u w:val="single"/>
     </w:rPr>
   </w:style>
+  <w:style w:type="paragraph" w:styleId="NoSpacing">
+    <w:name w:val="No Spacing"/>
+    <w:uiPriority w:val="1"/>
+    <w:qFormat/>
+    <w:rsid w:val="00B30C19"/>
+    <w:pPr>
+      <w:spacing w:after="0" w:line="240" w:lineRule="auto"/>
+    </w:pPr>
+  </w:style>
 </w:styles>
 </file>
 

</xml_diff>